<commit_message>
GDD con minijuegos y vista previa del juego
</commit_message>
<xml_diff>
--- a/GDD Actualizado/GDD documento.docx
+++ b/GDD Actualizado/GDD documento.docx
@@ -1278,20 +1278,7 @@
         <w:rPr>
           <w:rtl w:val="0"/>
         </w:rPr>
-        <w:t xml:space="preserve">El jugador empezará a jugar. Se topa con la pantalla de inicio, donde se da la opción a acceder al menú selector de niveles. El jugador podrá seleccionar el nivel que quiera (</w:t>
-      </w:r>
-      <w:r>
-        <w:rPr>
-          <w:color w:val="ff0000"/>
-          <w:rtl w:val="0"/>
-        </w:rPr>
-        <w:t xml:space="preserve">IDEALMENTE SE INTENTARÁ QUE SE VAYAN DESBLOQUEANDO LOS NIVELES A MEDIDAD QUE SE JUEGA). </w:t>
-      </w:r>
-      <w:r>
-        <w:rPr>
-          <w:rtl w:val="0"/>
-        </w:rPr>
-        <w:t xml:space="preserve">y se encontrará en la pantalla principal, aparecerá un cliente con un diálogo de texto insinuando un tipo de bebida según su personalidad, el jugador deberá clicar en el tipo de cóctel que quiere hacer  para así iniciar los minijuegos para realizar la bebida, primero jugará al de los hielos, para continuar con el de las bebidas alcohólicas, seguir con los refrescos, las frutas y finalizar con las hierbas. Una vez finalice el cóctel se le entregará al cliente y se premiará positiva o negativamente al jugador según cuando se acerque al pedido original. Tras esto llegará otro cliente y así sucesivamente. Cada nivel tendrá un objetivo de clientes al que satisfacer en un periodo de tiempo.</w:t>
+        <w:t xml:space="preserve">El jugador empezará a jugar. Se topa con la pantalla de inicio, donde se da la opción a acceder al menú selector de niveles. El jugador podrá seleccionar el nivel que quiera y se encontrará en la pantalla principal, aparecerá un cliente con un diálogo de texto insinuando un tipo de bebida según su personalidad, el jugador deberá clicar en el tipo de cóctel que quiere hacer  para así iniciar los minijuegos para realizar la bebida, primero jugará al de los hielos, para continuar con el de las bebidas alcohólicas, seguir con los refrescos, las frutas y finalizar con las hierbas. Una vez finalice el cóctel se le entregará al cliente y se premiará positiva o negativamente al jugador según cuando se acerque al pedido original. Tras esto llegará otro cliente y así sucesivamente. Cada nivel tendrá un objetivo de clientes al que satisfacer en un periodo de tiempo.</w:t>
       </w:r>
     </w:p>
     <w:p>
@@ -1347,158 +1334,14 @@
     </w:p>
     <w:p>
       <w:pPr>
-        <w:rPr>
-          <w:b w:val="1"/>
-        </w:rPr>
-      </w:pPr>
-      <w:r>
-        <w:rPr>
-          <w:rtl w:val="0"/>
-        </w:rPr>
-        <w:t xml:space="preserve">El HUD estará distribuido por los bordes de la pantalla. Arriba a la izquierda esta el botón de pausa/escape y un botón con la lista de personalidades y una breve descripción de las mismas. Arriba a la derecha salen los clientes satisfechos a modo de puntuación. Abajo a la derecha hay una carta/papel con las recetas de las distintas bebidas a realizar. Por último, en el medio hay un cóctel que, al pulsar, saldrán los cócteles para hacerlos en función de la elección hecha por el jugador.</w:t>
-      </w:r>
-      <w:r>
-        <w:rPr>
-          <w:rtl w:val="0"/>
-        </w:rPr>
-      </w:r>
-    </w:p>
-    <w:p>
-      <w:pPr>
-        <w:rPr>
-          <w:b w:val="1"/>
-        </w:rPr>
-      </w:pPr>
-      <w:r>
-        <w:rPr>
-          <w:rtl w:val="0"/>
-        </w:rPr>
-      </w:r>
-    </w:p>
-    <w:p>
-      <w:pPr>
-        <w:rPr/>
-      </w:pPr>
-      <w:r>
-        <w:rPr>
-          <w:rtl w:val="0"/>
-        </w:rPr>
-      </w:r>
-    </w:p>
-    <w:p>
-      <w:pPr>
-        <w:rPr/>
-      </w:pPr>
-      <w:r>
-        <w:rPr>
-          <w:rtl w:val="0"/>
-        </w:rPr>
-      </w:r>
-    </w:p>
-    <w:p>
-      <w:pPr>
-        <w:rPr/>
-      </w:pPr>
-      <w:r>
-        <w:rPr>
-          <w:rtl w:val="0"/>
-        </w:rPr>
-      </w:r>
-    </w:p>
-    <w:p>
-      <w:pPr>
-        <w:rPr/>
-      </w:pPr>
-      <w:r>
-        <w:rPr>
-          <w:rtl w:val="0"/>
-        </w:rPr>
-      </w:r>
-    </w:p>
-    <w:p>
-      <w:pPr>
-        <w:rPr/>
-      </w:pPr>
-      <w:r>
-        <w:rPr>
-          <w:rtl w:val="0"/>
-        </w:rPr>
-      </w:r>
-    </w:p>
-    <w:p>
-      <w:pPr>
-        <w:rPr/>
-      </w:pPr>
-      <w:r>
-        <w:rPr>
-          <w:rtl w:val="0"/>
-        </w:rPr>
-      </w:r>
-    </w:p>
-    <w:p>
-      <w:pPr>
-        <w:rPr/>
-      </w:pPr>
-      <w:r>
-        <w:rPr>
-          <w:rtl w:val="0"/>
-        </w:rPr>
-      </w:r>
-    </w:p>
-    <w:p>
-      <w:pPr>
-        <w:rPr/>
-      </w:pPr>
-      <w:r>
-        <w:rPr>
-          <w:rtl w:val="0"/>
-        </w:rPr>
-      </w:r>
-    </w:p>
-    <w:p>
-      <w:pPr>
-        <w:rPr/>
-      </w:pPr>
-      <w:r>
-        <w:rPr>
-          <w:rtl w:val="0"/>
-        </w:rPr>
-      </w:r>
-    </w:p>
-    <w:p>
-      <w:pPr>
-        <w:rPr/>
-      </w:pPr>
-      <w:r>
-        <w:rPr>
-          <w:rtl w:val="0"/>
-        </w:rPr>
-      </w:r>
-    </w:p>
-    <w:p>
-      <w:pPr>
-        <w:rPr/>
-      </w:pPr>
-      <w:r>
-        <w:rPr>
-          <w:rtl w:val="0"/>
-        </w:rPr>
-      </w:r>
-    </w:p>
-    <w:p>
-      <w:pPr>
-        <w:rPr/>
-      </w:pPr>
-      <w:r>
-        <w:rPr>
-          <w:rtl w:val="0"/>
-        </w:rPr>
-      </w:r>
-    </w:p>
-    <w:p>
-      <w:pPr>
-        <w:rPr/>
-      </w:pPr>
+        <w:rPr/>
+      </w:pPr>
+      <w:r>
+        <w:rPr>
+          <w:rtl w:val="0"/>
+        </w:rPr>
+        <w:t xml:space="preserve">El HUD estará distribuido por la barra del bar. Arriba a la izquierda está el botón de pausa/escape y un botón con la lista de personalidades y una breve descripción de las mismas. Arriba a la derecha salen los clientes satisfechos a modo de puntuación. Abajo a la derecha hay una carta/papel con las recetas de las distintas bebidas a realizar. Por último, en el medio hay una copa donde estarán los minijuegos para realizar dicho coctel en función de la elección hecha por el jugador.</w:t>
+      </w:r>
       <w:r>
         <w:rPr>
           <w:rtl w:val="0"/>
@@ -1551,17 +1394,27 @@
         <w:rPr/>
       </w:pPr>
       <w:r>
+        <w:rPr>
+          <w:rtl w:val="0"/>
+        </w:rPr>
+      </w:r>
+    </w:p>
+    <w:p>
+      <w:pPr>
+        <w:rPr/>
+      </w:pPr>
+      <w:r>
         <w:rPr/>
         <w:drawing>
           <wp:inline distB="114300" distT="114300" distL="114300" distR="114300">
             <wp:extent cx="5731200" cy="3594100"/>
             <wp:effectExtent b="0" l="0" r="0" t="0"/>
-            <wp:docPr id="2" name="image2.png"/>
+            <wp:docPr id="5" name="image5.png"/>
             <a:graphic>
               <a:graphicData uri="http://schemas.openxmlformats.org/drawingml/2006/picture">
                 <pic:pic>
                   <pic:nvPicPr>
-                    <pic:cNvPr id="0" name="image2.png"/>
+                    <pic:cNvPr id="0" name="image5.png"/>
                     <pic:cNvPicPr preferRelativeResize="0"/>
                   </pic:nvPicPr>
                   <pic:blipFill>
@@ -1603,7 +1456,7 @@
           <w:szCs w:val="24"/>
         </w:rPr>
       </w:pPr>
-      <w:bookmarkStart w:colFirst="0" w:colLast="0" w:name="_953dl6anh00b" w:id="9"/>
+      <w:bookmarkStart w:colFirst="0" w:colLast="0" w:name="_16phqnw0e104" w:id="9"/>
       <w:bookmarkEnd w:id="9"/>
       <w:r>
         <w:rPr>
@@ -1612,42 +1465,57 @@
           <w:szCs w:val="24"/>
           <w:rtl w:val="0"/>
         </w:rPr>
-        <w:t xml:space="preserve">6.</w:t>
-      </w:r>
-      <w:r>
-        <w:rPr>
-          <w:sz w:val="24"/>
-          <w:szCs w:val="24"/>
-          <w:rtl w:val="0"/>
-        </w:rPr>
+        <w:t xml:space="preserve">b. </w:t>
         <w:tab/>
-      </w:r>
-      <w:r>
-        <w:rPr>
-          <w:b w:val="1"/>
-          <w:sz w:val="24"/>
-          <w:szCs w:val="24"/>
-          <w:rtl w:val="0"/>
-        </w:rPr>
-        <w:t xml:space="preserve">Visual</w:t>
-      </w:r>
-    </w:p>
-    <w:p>
-      <w:pPr>
-        <w:rPr/>
-      </w:pPr>
-      <w:r>
-        <w:rPr/>
+        <w:t xml:space="preserve">5.2.Minijuegos</w:t>
+      </w:r>
+    </w:p>
+    <w:p>
+      <w:pPr>
+        <w:rPr/>
+      </w:pPr>
+      <w:r>
+        <w:rPr>
+          <w:rtl w:val="0"/>
+        </w:rPr>
+        <w:t xml:space="preserve">Hielos:</w:t>
+      </w:r>
+      <w:r>
+        <w:rPr>
+          <w:rtl w:val="0"/>
+        </w:rPr>
+      </w:r>
+    </w:p>
+    <w:p>
+      <w:pPr>
+        <w:pStyle w:val="Heading1"/>
+        <w:keepNext w:val="0"/>
+        <w:keepLines w:val="0"/>
+        <w:spacing w:after="200" w:before="480" w:lineRule="auto"/>
+        <w:rPr>
+          <w:b w:val="1"/>
+          <w:sz w:val="24"/>
+          <w:szCs w:val="24"/>
+        </w:rPr>
+      </w:pPr>
+      <w:bookmarkStart w:colFirst="0" w:colLast="0" w:name="_khl3zbvqeynv" w:id="10"/>
+      <w:bookmarkEnd w:id="10"/>
+      <w:r>
+        <w:rPr>
+          <w:b w:val="1"/>
+          <w:sz w:val="24"/>
+          <w:szCs w:val="24"/>
+        </w:rPr>
         <w:drawing>
-          <wp:inline distB="114300" distT="114300" distL="114300" distR="114300">
-            <wp:extent cx="5731200" cy="3530600"/>
+          <wp:inline distB="19050" distT="19050" distL="19050" distR="19050">
+            <wp:extent cx="2526249" cy="1578899"/>
             <wp:effectExtent b="0" l="0" r="0" t="0"/>
-            <wp:docPr id="1" name="image1.png"/>
+            <wp:docPr id="1" name="image4.jpg"/>
             <a:graphic>
               <a:graphicData uri="http://schemas.openxmlformats.org/drawingml/2006/picture">
                 <pic:pic>
                   <pic:nvPicPr>
-                    <pic:cNvPr id="0" name="image1.png"/>
+                    <pic:cNvPr id="0" name="image4.jpg"/>
                     <pic:cNvPicPr preferRelativeResize="0"/>
                   </pic:nvPicPr>
                   <pic:blipFill>
@@ -1660,7 +1528,7 @@
                   <pic:spPr>
                     <a:xfrm>
                       <a:off x="0" y="0"/>
-                      <a:ext cx="5731200" cy="3530600"/>
+                      <a:ext cx="2526249" cy="1578899"/>
                     </a:xfrm>
                     <a:prstGeom prst="rect"/>
                     <a:ln/>
@@ -1689,6 +1557,62 @@
     </w:p>
     <w:p>
       <w:pPr>
+        <w:rPr/>
+      </w:pPr>
+      <w:r>
+        <w:rPr>
+          <w:rtl w:val="0"/>
+        </w:rPr>
+        <w:t xml:space="preserve">Bebidas alcohólicas:</w:t>
+      </w:r>
+    </w:p>
+    <w:p>
+      <w:pPr>
+        <w:rPr/>
+      </w:pPr>
+      <w:r>
+        <w:rPr/>
+        <w:drawing>
+          <wp:inline distB="19050" distT="19050" distL="19050" distR="19050">
+            <wp:extent cx="2751929" cy="1719949"/>
+            <wp:effectExtent b="0" l="0" r="0" t="0"/>
+            <wp:docPr id="6" name="image3.jpg"/>
+            <a:graphic>
+              <a:graphicData uri="http://schemas.openxmlformats.org/drawingml/2006/picture">
+                <pic:pic>
+                  <pic:nvPicPr>
+                    <pic:cNvPr id="0" name="image3.jpg"/>
+                    <pic:cNvPicPr preferRelativeResize="0"/>
+                  </pic:nvPicPr>
+                  <pic:blipFill>
+                    <a:blip r:embed="rId8"/>
+                    <a:srcRect b="0" l="0" r="0" t="0"/>
+                    <a:stretch>
+                      <a:fillRect/>
+                    </a:stretch>
+                  </pic:blipFill>
+                  <pic:spPr>
+                    <a:xfrm>
+                      <a:off x="0" y="0"/>
+                      <a:ext cx="2751929" cy="1719949"/>
+                    </a:xfrm>
+                    <a:prstGeom prst="rect"/>
+                    <a:ln/>
+                  </pic:spPr>
+                </pic:pic>
+              </a:graphicData>
+            </a:graphic>
+          </wp:inline>
+        </w:drawing>
+      </w:r>
+      <w:r>
+        <w:rPr>
+          <w:rtl w:val="0"/>
+        </w:rPr>
+      </w:r>
+    </w:p>
+    <w:p>
+      <w:pPr>
         <w:pStyle w:val="Heading1"/>
         <w:keepNext w:val="0"/>
         <w:keepLines w:val="0"/>
@@ -1699,8 +1623,331 @@
           <w:szCs w:val="24"/>
         </w:rPr>
       </w:pPr>
-      <w:bookmarkStart w:colFirst="0" w:colLast="0" w:name="_rdjrmvu51r9i" w:id="10"/>
-      <w:bookmarkEnd w:id="10"/>
+      <w:bookmarkStart w:colFirst="0" w:colLast="0" w:name="_6tu6bqx0885x" w:id="11"/>
+      <w:bookmarkEnd w:id="11"/>
+      <w:r>
+        <w:rPr>
+          <w:rtl w:val="0"/>
+        </w:rPr>
+      </w:r>
+    </w:p>
+    <w:p>
+      <w:pPr>
+        <w:rPr/>
+      </w:pPr>
+      <w:r>
+        <w:rPr>
+          <w:rtl w:val="0"/>
+        </w:rPr>
+        <w:t xml:space="preserve">Refrescos:</w:t>
+      </w:r>
+      <w:r>
+        <w:rPr>
+          <w:rtl w:val="0"/>
+        </w:rPr>
+      </w:r>
+    </w:p>
+    <w:p>
+      <w:pPr>
+        <w:rPr/>
+      </w:pPr>
+      <w:r>
+        <w:rPr/>
+        <w:drawing>
+          <wp:inline distB="19050" distT="19050" distL="19050" distR="19050">
+            <wp:extent cx="2719322" cy="1699573"/>
+            <wp:effectExtent b="0" l="0" r="0" t="0"/>
+            <wp:docPr id="3" name="image1.jpg"/>
+            <a:graphic>
+              <a:graphicData uri="http://schemas.openxmlformats.org/drawingml/2006/picture">
+                <pic:pic>
+                  <pic:nvPicPr>
+                    <pic:cNvPr id="0" name="image1.jpg"/>
+                    <pic:cNvPicPr preferRelativeResize="0"/>
+                  </pic:nvPicPr>
+                  <pic:blipFill>
+                    <a:blip r:embed="rId9"/>
+                    <a:srcRect b="0" l="0" r="0" t="0"/>
+                    <a:stretch>
+                      <a:fillRect/>
+                    </a:stretch>
+                  </pic:blipFill>
+                  <pic:spPr>
+                    <a:xfrm>
+                      <a:off x="0" y="0"/>
+                      <a:ext cx="2719322" cy="1699573"/>
+                    </a:xfrm>
+                    <a:prstGeom prst="rect"/>
+                    <a:ln/>
+                  </pic:spPr>
+                </pic:pic>
+              </a:graphicData>
+            </a:graphic>
+          </wp:inline>
+        </w:drawing>
+      </w:r>
+      <w:r>
+        <w:rPr>
+          <w:rtl w:val="0"/>
+        </w:rPr>
+      </w:r>
+    </w:p>
+    <w:p>
+      <w:pPr>
+        <w:rPr/>
+      </w:pPr>
+      <w:r>
+        <w:rPr>
+          <w:rtl w:val="0"/>
+        </w:rPr>
+      </w:r>
+    </w:p>
+    <w:p>
+      <w:pPr>
+        <w:rPr/>
+      </w:pPr>
+      <w:r>
+        <w:rPr>
+          <w:rtl w:val="0"/>
+        </w:rPr>
+        <w:t xml:space="preserve">Frutas:</w:t>
+      </w:r>
+    </w:p>
+    <w:p>
+      <w:pPr>
+        <w:rPr/>
+      </w:pPr>
+      <w:r>
+        <w:rPr/>
+        <w:drawing>
+          <wp:inline distB="19050" distT="19050" distL="19050" distR="19050">
+            <wp:extent cx="2645557" cy="1653486"/>
+            <wp:effectExtent b="152181" l="89335" r="89335" t="152181"/>
+            <wp:docPr id="7" name="image7.jpg"/>
+            <a:graphic>
+              <a:graphicData uri="http://schemas.openxmlformats.org/drawingml/2006/picture">
+                <pic:pic>
+                  <pic:nvPicPr>
+                    <pic:cNvPr id="0" name="image7.jpg"/>
+                    <pic:cNvPicPr preferRelativeResize="0"/>
+                  </pic:nvPicPr>
+                  <pic:blipFill>
+                    <a:blip r:embed="rId10"/>
+                    <a:srcRect b="0" l="0" r="0" t="0"/>
+                    <a:stretch>
+                      <a:fillRect/>
+                    </a:stretch>
+                  </pic:blipFill>
+                  <pic:spPr>
+                    <a:xfrm rot="21188111">
+                      <a:off x="0" y="0"/>
+                      <a:ext cx="2645557" cy="1653486"/>
+                    </a:xfrm>
+                    <a:prstGeom prst="rect"/>
+                    <a:ln/>
+                  </pic:spPr>
+                </pic:pic>
+              </a:graphicData>
+            </a:graphic>
+          </wp:inline>
+        </w:drawing>
+      </w:r>
+      <w:r>
+        <w:rPr>
+          <w:rtl w:val="0"/>
+        </w:rPr>
+      </w:r>
+    </w:p>
+    <w:p>
+      <w:pPr>
+        <w:rPr/>
+      </w:pPr>
+      <w:r>
+        <w:rPr>
+          <w:rtl w:val="0"/>
+        </w:rPr>
+      </w:r>
+    </w:p>
+    <w:p>
+      <w:pPr>
+        <w:rPr/>
+      </w:pPr>
+      <w:r>
+        <w:rPr>
+          <w:rtl w:val="0"/>
+        </w:rPr>
+        <w:t xml:space="preserve">Otros ingredientes:</w:t>
+      </w:r>
+    </w:p>
+    <w:p>
+      <w:pPr>
+        <w:rPr>
+          <w:b w:val="1"/>
+          <w:sz w:val="24"/>
+          <w:szCs w:val="24"/>
+        </w:rPr>
+      </w:pPr>
+      <w:r>
+        <w:rPr/>
+        <w:drawing>
+          <wp:inline distB="19050" distT="19050" distL="19050" distR="19050">
+            <wp:extent cx="3491676" cy="2182301"/>
+            <wp:effectExtent b="0" l="0" r="0" t="0"/>
+            <wp:docPr id="2" name="image6.jpg"/>
+            <a:graphic>
+              <a:graphicData uri="http://schemas.openxmlformats.org/drawingml/2006/picture">
+                <pic:pic>
+                  <pic:nvPicPr>
+                    <pic:cNvPr id="0" name="image6.jpg"/>
+                    <pic:cNvPicPr preferRelativeResize="0"/>
+                  </pic:nvPicPr>
+                  <pic:blipFill>
+                    <a:blip r:embed="rId11"/>
+                    <a:srcRect b="0" l="0" r="0" t="0"/>
+                    <a:stretch>
+                      <a:fillRect/>
+                    </a:stretch>
+                  </pic:blipFill>
+                  <pic:spPr>
+                    <a:xfrm>
+                      <a:off x="0" y="0"/>
+                      <a:ext cx="3491676" cy="2182301"/>
+                    </a:xfrm>
+                    <a:prstGeom prst="rect"/>
+                    <a:ln/>
+                  </pic:spPr>
+                </pic:pic>
+              </a:graphicData>
+            </a:graphic>
+          </wp:inline>
+        </w:drawing>
+      </w:r>
+      <w:r>
+        <w:rPr>
+          <w:rtl w:val="0"/>
+        </w:rPr>
+      </w:r>
+    </w:p>
+    <w:p>
+      <w:pPr>
+        <w:pStyle w:val="Heading1"/>
+        <w:keepNext w:val="0"/>
+        <w:keepLines w:val="0"/>
+        <w:spacing w:after="200" w:before="480" w:lineRule="auto"/>
+        <w:rPr>
+          <w:b w:val="1"/>
+          <w:sz w:val="24"/>
+          <w:szCs w:val="24"/>
+        </w:rPr>
+      </w:pPr>
+      <w:bookmarkStart w:colFirst="0" w:colLast="0" w:name="_953dl6anh00b" w:id="12"/>
+      <w:bookmarkEnd w:id="12"/>
+      <w:r>
+        <w:rPr>
+          <w:b w:val="1"/>
+          <w:sz w:val="24"/>
+          <w:szCs w:val="24"/>
+          <w:rtl w:val="0"/>
+        </w:rPr>
+        <w:t xml:space="preserve">6.</w:t>
+      </w:r>
+      <w:r>
+        <w:rPr>
+          <w:sz w:val="24"/>
+          <w:szCs w:val="24"/>
+          <w:rtl w:val="0"/>
+        </w:rPr>
+        <w:tab/>
+      </w:r>
+      <w:r>
+        <w:rPr>
+          <w:b w:val="1"/>
+          <w:sz w:val="24"/>
+          <w:szCs w:val="24"/>
+          <w:rtl w:val="0"/>
+        </w:rPr>
+        <w:t xml:space="preserve">Visual</w:t>
+      </w:r>
+    </w:p>
+    <w:p>
+      <w:pPr>
+        <w:rPr/>
+      </w:pPr>
+      <w:r>
+        <w:rPr>
+          <w:rtl w:val="0"/>
+        </w:rPr>
+      </w:r>
+    </w:p>
+    <w:p>
+      <w:pPr>
+        <w:rPr/>
+      </w:pPr>
+      <w:r>
+        <w:rPr/>
+        <w:drawing>
+          <wp:inline distB="19050" distT="19050" distL="19050" distR="19050">
+            <wp:extent cx="3619326" cy="3619326"/>
+            <wp:effectExtent b="0" l="0" r="0" t="0"/>
+            <wp:docPr id="4" name="image2.png"/>
+            <a:graphic>
+              <a:graphicData uri="http://schemas.openxmlformats.org/drawingml/2006/picture">
+                <pic:pic>
+                  <pic:nvPicPr>
+                    <pic:cNvPr id="0" name="image2.png"/>
+                    <pic:cNvPicPr preferRelativeResize="0"/>
+                  </pic:nvPicPr>
+                  <pic:blipFill>
+                    <a:blip r:embed="rId12"/>
+                    <a:srcRect b="0" l="0" r="0" t="-12397"/>
+                    <a:stretch>
+                      <a:fillRect/>
+                    </a:stretch>
+                  </pic:blipFill>
+                  <pic:spPr>
+                    <a:xfrm>
+                      <a:off x="0" y="0"/>
+                      <a:ext cx="3619326" cy="3619326"/>
+                    </a:xfrm>
+                    <a:prstGeom prst="rect"/>
+                    <a:ln/>
+                  </pic:spPr>
+                </pic:pic>
+              </a:graphicData>
+            </a:graphic>
+          </wp:inline>
+        </w:drawing>
+      </w:r>
+      <w:r>
+        <w:rPr>
+          <w:rtl w:val="0"/>
+        </w:rPr>
+      </w:r>
+    </w:p>
+    <w:p>
+      <w:pPr>
+        <w:rPr/>
+      </w:pPr>
+      <w:r>
+        <w:rPr>
+          <w:rtl w:val="0"/>
+        </w:rPr>
+      </w:r>
+    </w:p>
+    <w:p>
+      <w:pPr>
+        <w:pStyle w:val="Heading1"/>
+        <w:keepNext w:val="0"/>
+        <w:keepLines w:val="0"/>
+        <w:spacing w:after="200" w:before="480" w:lineRule="auto"/>
+        <w:rPr>
+          <w:b w:val="1"/>
+          <w:sz w:val="24"/>
+          <w:szCs w:val="24"/>
+        </w:rPr>
+      </w:pPr>
+      <w:bookmarkStart w:colFirst="0" w:colLast="0" w:name="_rdjrmvu51r9i" w:id="13"/>
+      <w:bookmarkEnd w:id="13"/>
       <w:r>
         <w:rPr>
           <w:b w:val="1"/>
@@ -1982,8 +2229,8 @@
           <w:szCs w:val="24"/>
         </w:rPr>
       </w:pPr>
-      <w:bookmarkStart w:colFirst="0" w:colLast="0" w:name="_gf991v8bzpga" w:id="11"/>
-      <w:bookmarkEnd w:id="11"/>
+      <w:bookmarkStart w:colFirst="0" w:colLast="0" w:name="_gf991v8bzpga" w:id="14"/>
+      <w:bookmarkEnd w:id="14"/>
       <w:r>
         <w:rPr>
           <w:b w:val="1"/>
@@ -2042,8 +2289,8 @@
           <w:szCs w:val="24"/>
         </w:rPr>
       </w:pPr>
-      <w:bookmarkStart w:colFirst="0" w:colLast="0" w:name="_9ebeivflbkqr" w:id="12"/>
-      <w:bookmarkEnd w:id="12"/>
+      <w:bookmarkStart w:colFirst="0" w:colLast="0" w:name="_9ebeivflbkqr" w:id="15"/>
+      <w:bookmarkEnd w:id="15"/>
       <w:r>
         <w:rPr>
           <w:b w:val="1"/>
@@ -2152,7 +2399,7 @@
       </w:r>
     </w:p>
     <w:sectPr>
-      <w:footerReference r:id="rId8" w:type="default"/>
+      <w:footerReference r:id="rId13" w:type="default"/>
       <w:pgSz w:h="16834" w:w="11909" w:orient="portrait"/>
       <w:pgMar w:bottom="1440" w:top="1440" w:left="1440" w:right="1440" w:header="720" w:footer="720"/>
       <w:pgNumType w:start="1"/>

</xml_diff>